<commit_message>
menambahkan beberapa informasi kedalam dokumen
</commit_message>
<xml_diff>
--- a/Online Store_Tugas1.docx
+++ b/Online Store_Tugas1.docx
@@ -633,8 +633,18 @@
                 <w:color w:val="000000"/>
                 <w:lang w:eastAsia="en-ID"/>
               </w:rPr>
-              <w:t>So That ..</w:t>
-            </w:r>
+              <w:t>So That</w:t>
+            </w:r>
+            <w:proofErr w:type="gramStart"/>
+            <w:r>
+              <w:rPr>
+                <w:rFonts w:ascii="Calibri" w:eastAsia="Times New Roman" w:hAnsi="Calibri" w:cs="Calibri"/>
+                <w:color w:val="000000"/>
+                <w:lang w:eastAsia="en-ID"/>
+              </w:rPr>
+              <w:t xml:space="preserve"> ..</w:t>
+            </w:r>
+            <w:proofErr w:type="gramEnd"/>
           </w:p>
         </w:tc>
         <w:tc>
@@ -1405,7 +1415,25 @@
                 <w:color w:val="000000"/>
                 <w:lang w:eastAsia="en-ID"/>
               </w:rPr>
-              <w:t>Saya ingin fitur untuk melihat promo barang dengan mudah melalui Home page</w:t>
+              <w:t xml:space="preserve">Saya ingin fitur untuk melihat promo barang dengan mudah melalui </w:t>
+            </w:r>
+            <w:proofErr w:type="gramStart"/>
+            <w:r>
+              <w:rPr>
+                <w:rFonts w:ascii="Calibri" w:eastAsia="Times New Roman" w:hAnsi="Calibri" w:cs="Calibri"/>
+                <w:color w:val="000000"/>
+                <w:lang w:eastAsia="en-ID"/>
+              </w:rPr>
+              <w:t>Home</w:t>
+            </w:r>
+            <w:proofErr w:type="gramEnd"/>
+            <w:r>
+              <w:rPr>
+                <w:rFonts w:ascii="Calibri" w:eastAsia="Times New Roman" w:hAnsi="Calibri" w:cs="Calibri"/>
+                <w:color w:val="000000"/>
+                <w:lang w:eastAsia="en-ID"/>
+              </w:rPr>
+              <w:t xml:space="preserve"> page</w:t>
             </w:r>
           </w:p>
         </w:tc>
@@ -9301,7 +9329,25 @@
                 <w:color w:val="000000"/>
                 <w:lang w:eastAsia="en-ID"/>
               </w:rPr>
-              <w:t>Saya ingin fitur untuk melihat promo barang dengan mudah melalui Home page</w:t>
+              <w:t xml:space="preserve">Saya ingin fitur untuk melihat promo barang dengan mudah melalui </w:t>
+            </w:r>
+            <w:proofErr w:type="gramStart"/>
+            <w:r>
+              <w:rPr>
+                <w:rFonts w:ascii="Calibri" w:eastAsia="Times New Roman" w:hAnsi="Calibri" w:cs="Calibri"/>
+                <w:color w:val="000000"/>
+                <w:lang w:eastAsia="en-ID"/>
+              </w:rPr>
+              <w:t>Home</w:t>
+            </w:r>
+            <w:proofErr w:type="gramEnd"/>
+            <w:r>
+              <w:rPr>
+                <w:rFonts w:ascii="Calibri" w:eastAsia="Times New Roman" w:hAnsi="Calibri" w:cs="Calibri"/>
+                <w:color w:val="000000"/>
+                <w:lang w:eastAsia="en-ID"/>
+              </w:rPr>
+              <w:t xml:space="preserve"> page</w:t>
             </w:r>
           </w:p>
         </w:tc>
@@ -11417,7 +11463,25 @@
                 <w:color w:val="000000"/>
                 <w:lang w:eastAsia="en-ID"/>
               </w:rPr>
-              <w:t xml:space="preserve">menambahkan side menu untuk Home page </w:t>
+              <w:t xml:space="preserve">menambahkan side menu untuk </w:t>
+            </w:r>
+            <w:proofErr w:type="gramStart"/>
+            <w:r>
+              <w:rPr>
+                <w:rFonts w:ascii="Calibri" w:eastAsia="Times New Roman" w:hAnsi="Calibri" w:cs="Calibri"/>
+                <w:color w:val="000000"/>
+                <w:lang w:eastAsia="en-ID"/>
+              </w:rPr>
+              <w:t>Home</w:t>
+            </w:r>
+            <w:proofErr w:type="gramEnd"/>
+            <w:r>
+              <w:rPr>
+                <w:rFonts w:ascii="Calibri" w:eastAsia="Times New Roman" w:hAnsi="Calibri" w:cs="Calibri"/>
+                <w:color w:val="000000"/>
+                <w:lang w:eastAsia="en-ID"/>
+              </w:rPr>
+              <w:t xml:space="preserve"> page </w:t>
             </w:r>
           </w:p>
         </w:tc>
@@ -13433,7 +13497,25 @@
                 <w:color w:val="000000"/>
                 <w:lang w:eastAsia="en-ID"/>
               </w:rPr>
-              <w:t>Saya ingin fitur untuk melihat promo barang dengan mudah melalui Home page</w:t>
+              <w:t xml:space="preserve">Saya ingin fitur untuk melihat promo barang dengan mudah melalui </w:t>
+            </w:r>
+            <w:proofErr w:type="gramStart"/>
+            <w:r>
+              <w:rPr>
+                <w:rFonts w:ascii="Calibri" w:eastAsia="Times New Roman" w:hAnsi="Calibri" w:cs="Calibri"/>
+                <w:color w:val="000000"/>
+                <w:lang w:eastAsia="en-ID"/>
+              </w:rPr>
+              <w:t>Home</w:t>
+            </w:r>
+            <w:proofErr w:type="gramEnd"/>
+            <w:r>
+              <w:rPr>
+                <w:rFonts w:ascii="Calibri" w:eastAsia="Times New Roman" w:hAnsi="Calibri" w:cs="Calibri"/>
+                <w:color w:val="000000"/>
+                <w:lang w:eastAsia="en-ID"/>
+              </w:rPr>
+              <w:t xml:space="preserve"> page</w:t>
             </w:r>
           </w:p>
         </w:tc>
@@ -15568,7 +15650,7 @@
           <w:noProof/>
         </w:rPr>
         <w:drawing>
-          <wp:inline distT="0" distB="0" distL="0" distR="0" wp14:anchorId="6886A506" wp14:editId="1075D06B">
+          <wp:inline distT="0" distB="0" distL="0" distR="0" wp14:anchorId="6886A506" wp14:editId="56A2BD25">
             <wp:extent cx="7772400" cy="4369841"/>
             <wp:effectExtent l="0" t="0" r="0" b="0"/>
             <wp:docPr id="7" name="Picture 6" descr="A screenshot of a computer&#10;&#10;Description automatically generated with medium confidence">
@@ -15624,6 +15706,1853 @@
         </w:drawing>
       </w:r>
     </w:p>
+    <w:tbl>
+      <w:tblPr>
+        <w:tblStyle w:val="TableGrid"/>
+        <w:tblW w:w="20916" w:type="dxa"/>
+        <w:tblLook w:val="04A0" w:firstRow="1" w:lastRow="0" w:firstColumn="1" w:lastColumn="0" w:noHBand="0" w:noVBand="1"/>
+      </w:tblPr>
+      <w:tblGrid>
+        <w:gridCol w:w="2122"/>
+        <w:gridCol w:w="6244"/>
+        <w:gridCol w:w="5379"/>
+        <w:gridCol w:w="3686"/>
+        <w:gridCol w:w="3485"/>
+      </w:tblGrid>
+      <w:tr>
+        <w:trPr>
+          <w:trHeight w:val="1139"/>
+        </w:trPr>
+        <w:tc>
+          <w:tcPr>
+            <w:tcW w:w="2122" w:type="dxa"/>
+            <w:shd w:val="clear" w:color="auto" w:fill="FFE599" w:themeFill="accent4" w:themeFillTint="66"/>
+            <w:vAlign w:val="center"/>
+          </w:tcPr>
+          <w:p>
+            <w:pPr>
+              <w:jc w:val="center"/>
+              <w:rPr>
+                <w:rFonts w:cstheme="minorHAnsi"/>
+                <w:b/>
+                <w:bCs/>
+                <w:sz w:val="40"/>
+                <w:szCs w:val="40"/>
+              </w:rPr>
+            </w:pPr>
+            <w:r>
+              <w:rPr>
+                <w:rFonts w:cstheme="minorHAnsi"/>
+                <w:b/>
+                <w:bCs/>
+                <w:sz w:val="40"/>
+                <w:szCs w:val="40"/>
+              </w:rPr>
+              <w:lastRenderedPageBreak/>
+              <w:t>Nama</w:t>
+            </w:r>
+          </w:p>
+        </w:tc>
+        <w:tc>
+          <w:tcPr>
+            <w:tcW w:w="6244" w:type="dxa"/>
+            <w:shd w:val="clear" w:color="auto" w:fill="FFE599" w:themeFill="accent4" w:themeFillTint="66"/>
+            <w:vAlign w:val="center"/>
+          </w:tcPr>
+          <w:p>
+            <w:pPr>
+              <w:jc w:val="center"/>
+              <w:rPr>
+                <w:rFonts w:cstheme="minorHAnsi"/>
+                <w:b/>
+                <w:bCs/>
+                <w:sz w:val="40"/>
+                <w:szCs w:val="40"/>
+              </w:rPr>
+            </w:pPr>
+            <w:r>
+              <w:rPr>
+                <w:rFonts w:cstheme="minorHAnsi"/>
+                <w:b/>
+                <w:bCs/>
+                <w:sz w:val="40"/>
+                <w:szCs w:val="40"/>
+              </w:rPr>
+              <w:t>Apa yang dibuat</w:t>
+            </w:r>
+          </w:p>
+        </w:tc>
+        <w:tc>
+          <w:tcPr>
+            <w:tcW w:w="5379" w:type="dxa"/>
+            <w:shd w:val="clear" w:color="auto" w:fill="FFE599" w:themeFill="accent4" w:themeFillTint="66"/>
+            <w:vAlign w:val="center"/>
+          </w:tcPr>
+          <w:p>
+            <w:pPr>
+              <w:jc w:val="center"/>
+              <w:rPr>
+                <w:rFonts w:cstheme="minorHAnsi"/>
+                <w:b/>
+                <w:bCs/>
+                <w:sz w:val="40"/>
+                <w:szCs w:val="40"/>
+              </w:rPr>
+            </w:pPr>
+            <w:r>
+              <w:rPr>
+                <w:rFonts w:cstheme="minorHAnsi"/>
+                <w:b/>
+                <w:bCs/>
+                <w:sz w:val="40"/>
+                <w:szCs w:val="40"/>
+              </w:rPr>
+              <w:t>Kendala yang dihadapi</w:t>
+            </w:r>
+          </w:p>
+        </w:tc>
+        <w:tc>
+          <w:tcPr>
+            <w:tcW w:w="3686" w:type="dxa"/>
+            <w:shd w:val="clear" w:color="auto" w:fill="FFE599" w:themeFill="accent4" w:themeFillTint="66"/>
+            <w:vAlign w:val="center"/>
+          </w:tcPr>
+          <w:p>
+            <w:pPr>
+              <w:jc w:val="center"/>
+              <w:rPr>
+                <w:rFonts w:cstheme="minorHAnsi"/>
+                <w:b/>
+                <w:bCs/>
+                <w:sz w:val="40"/>
+                <w:szCs w:val="40"/>
+              </w:rPr>
+            </w:pPr>
+            <w:r>
+              <w:rPr>
+                <w:rFonts w:cstheme="minorHAnsi"/>
+                <w:b/>
+                <w:bCs/>
+                <w:sz w:val="40"/>
+                <w:szCs w:val="40"/>
+              </w:rPr>
+              <w:t>Tanggal Pengerjaan</w:t>
+            </w:r>
+          </w:p>
+        </w:tc>
+        <w:tc>
+          <w:tcPr>
+            <w:tcW w:w="3485" w:type="dxa"/>
+            <w:shd w:val="clear" w:color="auto" w:fill="FFE599" w:themeFill="accent4" w:themeFillTint="66"/>
+            <w:vAlign w:val="center"/>
+          </w:tcPr>
+          <w:p>
+            <w:pPr>
+              <w:jc w:val="center"/>
+              <w:rPr>
+                <w:rFonts w:cstheme="minorHAnsi"/>
+                <w:b/>
+                <w:bCs/>
+                <w:sz w:val="40"/>
+                <w:szCs w:val="40"/>
+              </w:rPr>
+            </w:pPr>
+            <w:r>
+              <w:rPr>
+                <w:rFonts w:cstheme="minorHAnsi"/>
+                <w:b/>
+                <w:bCs/>
+                <w:sz w:val="40"/>
+                <w:szCs w:val="40"/>
+              </w:rPr>
+              <w:t>Tanggal Selesai</w:t>
+            </w:r>
+          </w:p>
+        </w:tc>
+      </w:tr>
+      <w:tr>
+        <w:trPr>
+          <w:cantSplit/>
+          <w:trHeight w:val="1099"/>
+        </w:trPr>
+        <w:tc>
+          <w:tcPr>
+            <w:tcW w:w="2122" w:type="dxa"/>
+            <w:vAlign w:val="center"/>
+          </w:tcPr>
+          <w:p>
+            <w:pPr>
+              <w:jc w:val="center"/>
+              <w:rPr>
+                <w:rFonts w:cstheme="minorHAnsi"/>
+                <w:sz w:val="30"/>
+                <w:szCs w:val="30"/>
+              </w:rPr>
+            </w:pPr>
+            <w:r>
+              <w:rPr>
+                <w:rFonts w:cstheme="minorHAnsi"/>
+                <w:sz w:val="30"/>
+                <w:szCs w:val="30"/>
+              </w:rPr>
+              <w:t>Jimmy</w:t>
+            </w:r>
+          </w:p>
+        </w:tc>
+        <w:tc>
+          <w:tcPr>
+            <w:tcW w:w="6244" w:type="dxa"/>
+            <w:vAlign w:val="center"/>
+          </w:tcPr>
+          <w:p>
+            <w:pPr>
+              <w:rPr>
+                <w:rFonts w:cstheme="minorHAnsi"/>
+                <w:sz w:val="30"/>
+                <w:szCs w:val="30"/>
+              </w:rPr>
+            </w:pPr>
+            <w:r>
+              <w:rPr>
+                <w:rFonts w:cstheme="minorHAnsi"/>
+                <w:sz w:val="30"/>
+                <w:szCs w:val="30"/>
+              </w:rPr>
+              <w:t>sudah dibuat page untuk forgot password dan reset password</w:t>
+            </w:r>
+          </w:p>
+        </w:tc>
+        <w:tc>
+          <w:tcPr>
+            <w:tcW w:w="5379" w:type="dxa"/>
+            <w:vAlign w:val="center"/>
+          </w:tcPr>
+          <w:p>
+            <w:pPr>
+              <w:jc w:val="center"/>
+              <w:rPr>
+                <w:rFonts w:cstheme="minorHAnsi"/>
+                <w:sz w:val="30"/>
+                <w:szCs w:val="30"/>
+              </w:rPr>
+            </w:pPr>
+          </w:p>
+        </w:tc>
+        <w:tc>
+          <w:tcPr>
+            <w:tcW w:w="3686" w:type="dxa"/>
+            <w:vAlign w:val="center"/>
+          </w:tcPr>
+          <w:p>
+            <w:pPr>
+              <w:jc w:val="center"/>
+              <w:rPr>
+                <w:rFonts w:cstheme="minorHAnsi"/>
+                <w:sz w:val="30"/>
+                <w:szCs w:val="30"/>
+              </w:rPr>
+            </w:pPr>
+            <w:r>
+              <w:rPr>
+                <w:rFonts w:cstheme="minorHAnsi"/>
+                <w:sz w:val="30"/>
+                <w:szCs w:val="30"/>
+              </w:rPr>
+              <w:t>27 Apr 2023</w:t>
+            </w:r>
+          </w:p>
+        </w:tc>
+        <w:tc>
+          <w:tcPr>
+            <w:tcW w:w="3485" w:type="dxa"/>
+            <w:vAlign w:val="center"/>
+          </w:tcPr>
+          <w:p>
+            <w:pPr>
+              <w:jc w:val="center"/>
+              <w:rPr>
+                <w:rFonts w:cstheme="minorHAnsi"/>
+                <w:sz w:val="30"/>
+                <w:szCs w:val="30"/>
+              </w:rPr>
+            </w:pPr>
+            <w:r>
+              <w:rPr>
+                <w:rFonts w:cstheme="minorHAnsi"/>
+                <w:sz w:val="30"/>
+                <w:szCs w:val="30"/>
+              </w:rPr>
+              <w:t>27 Apr 2023</w:t>
+            </w:r>
+          </w:p>
+        </w:tc>
+      </w:tr>
+      <w:tr>
+        <w:trPr>
+          <w:cantSplit/>
+          <w:trHeight w:val="1099"/>
+        </w:trPr>
+        <w:tc>
+          <w:tcPr>
+            <w:tcW w:w="2122" w:type="dxa"/>
+            <w:vAlign w:val="center"/>
+          </w:tcPr>
+          <w:p>
+            <w:pPr>
+              <w:jc w:val="center"/>
+              <w:rPr>
+                <w:rFonts w:cstheme="minorHAnsi"/>
+                <w:sz w:val="30"/>
+                <w:szCs w:val="30"/>
+              </w:rPr>
+            </w:pPr>
+            <w:r>
+              <w:rPr>
+                <w:rFonts w:cstheme="minorHAnsi"/>
+                <w:sz w:val="30"/>
+                <w:szCs w:val="30"/>
+              </w:rPr>
+              <w:t>Erwin</w:t>
+            </w:r>
+          </w:p>
+        </w:tc>
+        <w:tc>
+          <w:tcPr>
+            <w:tcW w:w="6244" w:type="dxa"/>
+            <w:vAlign w:val="center"/>
+          </w:tcPr>
+          <w:p>
+            <w:pPr>
+              <w:rPr>
+                <w:rFonts w:cstheme="minorHAnsi"/>
+                <w:sz w:val="30"/>
+                <w:szCs w:val="30"/>
+              </w:rPr>
+            </w:pPr>
+            <w:r>
+              <w:rPr>
+                <w:rFonts w:cstheme="minorHAnsi"/>
+                <w:sz w:val="30"/>
+                <w:szCs w:val="30"/>
+              </w:rPr>
+              <w:t>telah berhasil membuat page login dan signup</w:t>
+            </w:r>
+          </w:p>
+        </w:tc>
+        <w:tc>
+          <w:tcPr>
+            <w:tcW w:w="5379" w:type="dxa"/>
+            <w:vAlign w:val="center"/>
+          </w:tcPr>
+          <w:p>
+            <w:pPr>
+              <w:jc w:val="center"/>
+              <w:rPr>
+                <w:rFonts w:cstheme="minorHAnsi"/>
+                <w:sz w:val="30"/>
+                <w:szCs w:val="30"/>
+              </w:rPr>
+            </w:pPr>
+          </w:p>
+        </w:tc>
+        <w:tc>
+          <w:tcPr>
+            <w:tcW w:w="3686" w:type="dxa"/>
+            <w:vAlign w:val="center"/>
+          </w:tcPr>
+          <w:p>
+            <w:pPr>
+              <w:jc w:val="center"/>
+              <w:rPr>
+                <w:rFonts w:cstheme="minorHAnsi"/>
+                <w:sz w:val="30"/>
+                <w:szCs w:val="30"/>
+              </w:rPr>
+            </w:pPr>
+            <w:r>
+              <w:rPr>
+                <w:rFonts w:cstheme="minorHAnsi"/>
+                <w:sz w:val="30"/>
+                <w:szCs w:val="30"/>
+              </w:rPr>
+              <w:t>27 Apr 2023</w:t>
+            </w:r>
+          </w:p>
+        </w:tc>
+        <w:tc>
+          <w:tcPr>
+            <w:tcW w:w="3485" w:type="dxa"/>
+            <w:vAlign w:val="center"/>
+          </w:tcPr>
+          <w:p>
+            <w:pPr>
+              <w:jc w:val="center"/>
+              <w:rPr>
+                <w:rFonts w:cstheme="minorHAnsi"/>
+                <w:sz w:val="30"/>
+                <w:szCs w:val="30"/>
+              </w:rPr>
+            </w:pPr>
+            <w:r>
+              <w:rPr>
+                <w:rFonts w:cstheme="minorHAnsi"/>
+                <w:sz w:val="30"/>
+                <w:szCs w:val="30"/>
+              </w:rPr>
+              <w:t>27 Apr 2023</w:t>
+            </w:r>
+          </w:p>
+        </w:tc>
+      </w:tr>
+      <w:tr>
+        <w:trPr>
+          <w:cantSplit/>
+          <w:trHeight w:val="1099"/>
+        </w:trPr>
+        <w:tc>
+          <w:tcPr>
+            <w:tcW w:w="2122" w:type="dxa"/>
+            <w:vAlign w:val="center"/>
+          </w:tcPr>
+          <w:p>
+            <w:pPr>
+              <w:jc w:val="center"/>
+              <w:rPr>
+                <w:rFonts w:cstheme="minorHAnsi"/>
+                <w:sz w:val="30"/>
+                <w:szCs w:val="30"/>
+              </w:rPr>
+            </w:pPr>
+            <w:r>
+              <w:rPr>
+                <w:rFonts w:cstheme="minorHAnsi"/>
+                <w:sz w:val="30"/>
+                <w:szCs w:val="30"/>
+              </w:rPr>
+              <w:t>Kenny</w:t>
+            </w:r>
+          </w:p>
+        </w:tc>
+        <w:tc>
+          <w:tcPr>
+            <w:tcW w:w="6244" w:type="dxa"/>
+            <w:vAlign w:val="center"/>
+          </w:tcPr>
+          <w:p>
+            <w:pPr>
+              <w:rPr>
+                <w:rFonts w:cstheme="minorHAnsi"/>
+                <w:sz w:val="30"/>
+                <w:szCs w:val="30"/>
+              </w:rPr>
+            </w:pPr>
+            <w:r>
+              <w:rPr>
+                <w:rStyle w:val="ui-provider"/>
+                <w:sz w:val="30"/>
+                <w:szCs w:val="30"/>
+              </w:rPr>
+              <w:t>memisahkan masing-masing komponen dari page login, signup, reset password, dan forgot password untuk modularity</w:t>
+            </w:r>
+          </w:p>
+        </w:tc>
+        <w:tc>
+          <w:tcPr>
+            <w:tcW w:w="5379" w:type="dxa"/>
+            <w:vAlign w:val="center"/>
+          </w:tcPr>
+          <w:p>
+            <w:pPr>
+              <w:jc w:val="center"/>
+              <w:rPr>
+                <w:rFonts w:cstheme="minorHAnsi"/>
+                <w:sz w:val="30"/>
+                <w:szCs w:val="30"/>
+              </w:rPr>
+            </w:pPr>
+            <w:r>
+              <w:rPr>
+                <w:rFonts w:cstheme="minorHAnsi"/>
+                <w:sz w:val="30"/>
+                <w:szCs w:val="30"/>
+              </w:rPr>
+              <w:t>Kesulitan dalam membuat fitur textbox pada prototype</w:t>
+            </w:r>
+          </w:p>
+        </w:tc>
+        <w:tc>
+          <w:tcPr>
+            <w:tcW w:w="3686" w:type="dxa"/>
+            <w:vAlign w:val="center"/>
+          </w:tcPr>
+          <w:p>
+            <w:pPr>
+              <w:jc w:val="center"/>
+              <w:rPr>
+                <w:rFonts w:cstheme="minorHAnsi"/>
+                <w:sz w:val="30"/>
+                <w:szCs w:val="30"/>
+              </w:rPr>
+            </w:pPr>
+            <w:r>
+              <w:rPr>
+                <w:rFonts w:cstheme="minorHAnsi"/>
+                <w:sz w:val="30"/>
+                <w:szCs w:val="30"/>
+              </w:rPr>
+              <w:t>27 Apr 2023</w:t>
+            </w:r>
+          </w:p>
+        </w:tc>
+        <w:tc>
+          <w:tcPr>
+            <w:tcW w:w="3485" w:type="dxa"/>
+            <w:vAlign w:val="center"/>
+          </w:tcPr>
+          <w:p>
+            <w:pPr>
+              <w:jc w:val="center"/>
+              <w:rPr>
+                <w:rFonts w:cstheme="minorHAnsi"/>
+                <w:sz w:val="30"/>
+                <w:szCs w:val="30"/>
+              </w:rPr>
+            </w:pPr>
+            <w:r>
+              <w:rPr>
+                <w:rFonts w:cstheme="minorHAnsi"/>
+                <w:sz w:val="30"/>
+                <w:szCs w:val="30"/>
+              </w:rPr>
+              <w:t>27 Apr 2023</w:t>
+            </w:r>
+          </w:p>
+        </w:tc>
+      </w:tr>
+      <w:tr>
+        <w:trPr>
+          <w:cantSplit/>
+          <w:trHeight w:val="1099"/>
+        </w:trPr>
+        <w:tc>
+          <w:tcPr>
+            <w:tcW w:w="2122" w:type="dxa"/>
+            <w:vAlign w:val="center"/>
+          </w:tcPr>
+          <w:p>
+            <w:pPr>
+              <w:jc w:val="center"/>
+              <w:rPr>
+                <w:rFonts w:cstheme="minorHAnsi"/>
+                <w:sz w:val="30"/>
+                <w:szCs w:val="30"/>
+              </w:rPr>
+            </w:pPr>
+            <w:r>
+              <w:rPr>
+                <w:rFonts w:cstheme="minorHAnsi"/>
+                <w:sz w:val="30"/>
+                <w:szCs w:val="30"/>
+              </w:rPr>
+              <w:t>Jimmy</w:t>
+            </w:r>
+          </w:p>
+        </w:tc>
+        <w:tc>
+          <w:tcPr>
+            <w:tcW w:w="6244" w:type="dxa"/>
+            <w:vAlign w:val="center"/>
+          </w:tcPr>
+          <w:p>
+            <w:pPr>
+              <w:rPr>
+                <w:rFonts w:cstheme="minorHAnsi"/>
+                <w:sz w:val="30"/>
+                <w:szCs w:val="30"/>
+              </w:rPr>
+            </w:pPr>
+            <w:r>
+              <w:rPr>
+                <w:rStyle w:val="ui-provider"/>
+                <w:sz w:val="30"/>
+                <w:szCs w:val="30"/>
+              </w:rPr>
+              <w:t>menambah switch button, checkbox dan chips yang nantinya akan dibutuhkan untuk interaksi</w:t>
+            </w:r>
+          </w:p>
+        </w:tc>
+        <w:tc>
+          <w:tcPr>
+            <w:tcW w:w="5379" w:type="dxa"/>
+            <w:vAlign w:val="center"/>
+          </w:tcPr>
+          <w:p>
+            <w:pPr>
+              <w:jc w:val="center"/>
+              <w:rPr>
+                <w:rFonts w:cstheme="minorHAnsi"/>
+                <w:sz w:val="30"/>
+                <w:szCs w:val="30"/>
+              </w:rPr>
+            </w:pPr>
+            <w:r>
+              <w:rPr>
+                <w:rFonts w:cstheme="minorHAnsi"/>
+                <w:sz w:val="30"/>
+                <w:szCs w:val="30"/>
+              </w:rPr>
+              <w:t>Kesulitan dalama membuat slider bar</w:t>
+            </w:r>
+          </w:p>
+        </w:tc>
+        <w:tc>
+          <w:tcPr>
+            <w:tcW w:w="3686" w:type="dxa"/>
+            <w:vAlign w:val="center"/>
+          </w:tcPr>
+          <w:p>
+            <w:pPr>
+              <w:jc w:val="center"/>
+              <w:rPr>
+                <w:rFonts w:cstheme="minorHAnsi"/>
+                <w:sz w:val="30"/>
+                <w:szCs w:val="30"/>
+              </w:rPr>
+            </w:pPr>
+            <w:r>
+              <w:rPr>
+                <w:rFonts w:cstheme="minorHAnsi"/>
+                <w:sz w:val="30"/>
+                <w:szCs w:val="30"/>
+              </w:rPr>
+              <w:t>28 Apr 2023</w:t>
+            </w:r>
+          </w:p>
+        </w:tc>
+        <w:tc>
+          <w:tcPr>
+            <w:tcW w:w="3485" w:type="dxa"/>
+            <w:vAlign w:val="center"/>
+          </w:tcPr>
+          <w:p>
+            <w:pPr>
+              <w:jc w:val="center"/>
+              <w:rPr>
+                <w:rFonts w:cstheme="minorHAnsi"/>
+                <w:sz w:val="30"/>
+                <w:szCs w:val="30"/>
+              </w:rPr>
+            </w:pPr>
+            <w:r>
+              <w:rPr>
+                <w:rFonts w:cstheme="minorHAnsi"/>
+                <w:sz w:val="30"/>
+                <w:szCs w:val="30"/>
+              </w:rPr>
+              <w:t>28 Apr 2023</w:t>
+            </w:r>
+          </w:p>
+        </w:tc>
+      </w:tr>
+      <w:tr>
+        <w:trPr>
+          <w:cantSplit/>
+          <w:trHeight w:val="1099"/>
+        </w:trPr>
+        <w:tc>
+          <w:tcPr>
+            <w:tcW w:w="2122" w:type="dxa"/>
+            <w:vAlign w:val="center"/>
+          </w:tcPr>
+          <w:p>
+            <w:pPr>
+              <w:jc w:val="center"/>
+              <w:rPr>
+                <w:rFonts w:cstheme="minorHAnsi"/>
+                <w:sz w:val="30"/>
+                <w:szCs w:val="30"/>
+              </w:rPr>
+            </w:pPr>
+            <w:r>
+              <w:rPr>
+                <w:rFonts w:cstheme="minorHAnsi"/>
+                <w:sz w:val="30"/>
+                <w:szCs w:val="30"/>
+              </w:rPr>
+              <w:t>Erwin</w:t>
+            </w:r>
+          </w:p>
+        </w:tc>
+        <w:tc>
+          <w:tcPr>
+            <w:tcW w:w="6244" w:type="dxa"/>
+            <w:vAlign w:val="center"/>
+          </w:tcPr>
+          <w:p>
+            <w:pPr>
+              <w:rPr>
+                <w:rFonts w:cstheme="minorHAnsi"/>
+                <w:sz w:val="30"/>
+                <w:szCs w:val="30"/>
+              </w:rPr>
+            </w:pPr>
+            <w:r>
+              <w:rPr>
+                <w:rStyle w:val="ui-provider"/>
+                <w:sz w:val="30"/>
+                <w:szCs w:val="30"/>
+              </w:rPr>
+              <w:t>menambahkan page "Home" dan menambahkan fitur carousel</w:t>
+            </w:r>
+          </w:p>
+        </w:tc>
+        <w:tc>
+          <w:tcPr>
+            <w:tcW w:w="5379" w:type="dxa"/>
+            <w:vAlign w:val="center"/>
+          </w:tcPr>
+          <w:p>
+            <w:pPr>
+              <w:jc w:val="center"/>
+              <w:rPr>
+                <w:rFonts w:cstheme="minorHAnsi"/>
+                <w:sz w:val="30"/>
+                <w:szCs w:val="30"/>
+              </w:rPr>
+            </w:pPr>
+            <w:r>
+              <w:rPr>
+                <w:rFonts w:cstheme="minorHAnsi"/>
+                <w:sz w:val="30"/>
+                <w:szCs w:val="30"/>
+              </w:rPr>
+              <w:t>Kesulitan membuat fitur carousel</w:t>
+            </w:r>
+          </w:p>
+        </w:tc>
+        <w:tc>
+          <w:tcPr>
+            <w:tcW w:w="3686" w:type="dxa"/>
+            <w:vAlign w:val="center"/>
+          </w:tcPr>
+          <w:p>
+            <w:pPr>
+              <w:jc w:val="center"/>
+              <w:rPr>
+                <w:rFonts w:cstheme="minorHAnsi"/>
+                <w:sz w:val="30"/>
+                <w:szCs w:val="30"/>
+              </w:rPr>
+            </w:pPr>
+            <w:r>
+              <w:rPr>
+                <w:rFonts w:cstheme="minorHAnsi"/>
+                <w:sz w:val="30"/>
+                <w:szCs w:val="30"/>
+              </w:rPr>
+              <w:t>28 Apr 2023</w:t>
+            </w:r>
+          </w:p>
+        </w:tc>
+        <w:tc>
+          <w:tcPr>
+            <w:tcW w:w="3485" w:type="dxa"/>
+            <w:vAlign w:val="center"/>
+          </w:tcPr>
+          <w:p>
+            <w:pPr>
+              <w:jc w:val="center"/>
+              <w:rPr>
+                <w:rFonts w:cstheme="minorHAnsi"/>
+                <w:sz w:val="30"/>
+                <w:szCs w:val="30"/>
+              </w:rPr>
+            </w:pPr>
+            <w:r>
+              <w:rPr>
+                <w:rFonts w:cstheme="minorHAnsi"/>
+                <w:sz w:val="30"/>
+                <w:szCs w:val="30"/>
+              </w:rPr>
+              <w:t>28 Apr 2023</w:t>
+            </w:r>
+          </w:p>
+        </w:tc>
+      </w:tr>
+      <w:tr>
+        <w:trPr>
+          <w:cantSplit/>
+          <w:trHeight w:val="1099"/>
+        </w:trPr>
+        <w:tc>
+          <w:tcPr>
+            <w:tcW w:w="2122" w:type="dxa"/>
+            <w:vAlign w:val="center"/>
+          </w:tcPr>
+          <w:p>
+            <w:pPr>
+              <w:jc w:val="center"/>
+              <w:rPr>
+                <w:rFonts w:cstheme="minorHAnsi"/>
+                <w:sz w:val="30"/>
+                <w:szCs w:val="30"/>
+              </w:rPr>
+            </w:pPr>
+            <w:r>
+              <w:rPr>
+                <w:rFonts w:cstheme="minorHAnsi"/>
+                <w:sz w:val="30"/>
+                <w:szCs w:val="30"/>
+              </w:rPr>
+              <w:t>Kenny</w:t>
+            </w:r>
+          </w:p>
+        </w:tc>
+        <w:tc>
+          <w:tcPr>
+            <w:tcW w:w="6244" w:type="dxa"/>
+            <w:vAlign w:val="center"/>
+          </w:tcPr>
+          <w:p>
+            <w:pPr>
+              <w:rPr>
+                <w:rFonts w:cstheme="minorHAnsi"/>
+                <w:sz w:val="30"/>
+                <w:szCs w:val="30"/>
+              </w:rPr>
+            </w:pPr>
+            <w:r>
+              <w:rPr>
+                <w:rStyle w:val="ui-provider"/>
+                <w:sz w:val="30"/>
+                <w:szCs w:val="30"/>
+              </w:rPr>
+              <w:t xml:space="preserve">menambahkan side menu untuk </w:t>
+            </w:r>
+            <w:proofErr w:type="gramStart"/>
+            <w:r>
+              <w:rPr>
+                <w:rStyle w:val="ui-provider"/>
+                <w:sz w:val="30"/>
+                <w:szCs w:val="30"/>
+              </w:rPr>
+              <w:t>Home</w:t>
+            </w:r>
+            <w:proofErr w:type="gramEnd"/>
+            <w:r>
+              <w:rPr>
+                <w:rStyle w:val="ui-provider"/>
+                <w:sz w:val="30"/>
+                <w:szCs w:val="30"/>
+              </w:rPr>
+              <w:t xml:space="preserve"> page</w:t>
+            </w:r>
+          </w:p>
+        </w:tc>
+        <w:tc>
+          <w:tcPr>
+            <w:tcW w:w="5379" w:type="dxa"/>
+            <w:vAlign w:val="center"/>
+          </w:tcPr>
+          <w:p>
+            <w:pPr>
+              <w:jc w:val="center"/>
+              <w:rPr>
+                <w:rFonts w:cstheme="minorHAnsi"/>
+                <w:sz w:val="30"/>
+                <w:szCs w:val="30"/>
+              </w:rPr>
+            </w:pPr>
+          </w:p>
+        </w:tc>
+        <w:tc>
+          <w:tcPr>
+            <w:tcW w:w="3686" w:type="dxa"/>
+            <w:vAlign w:val="center"/>
+          </w:tcPr>
+          <w:p>
+            <w:pPr>
+              <w:jc w:val="center"/>
+              <w:rPr>
+                <w:rFonts w:cstheme="minorHAnsi"/>
+                <w:sz w:val="30"/>
+                <w:szCs w:val="30"/>
+              </w:rPr>
+            </w:pPr>
+            <w:r>
+              <w:rPr>
+                <w:rFonts w:cstheme="minorHAnsi"/>
+                <w:sz w:val="30"/>
+                <w:szCs w:val="30"/>
+              </w:rPr>
+              <w:t>29 Apr 2023</w:t>
+            </w:r>
+          </w:p>
+        </w:tc>
+        <w:tc>
+          <w:tcPr>
+            <w:tcW w:w="3485" w:type="dxa"/>
+            <w:vAlign w:val="center"/>
+          </w:tcPr>
+          <w:p>
+            <w:pPr>
+              <w:jc w:val="center"/>
+              <w:rPr>
+                <w:rFonts w:cstheme="minorHAnsi"/>
+                <w:sz w:val="30"/>
+                <w:szCs w:val="30"/>
+              </w:rPr>
+            </w:pPr>
+            <w:r>
+              <w:rPr>
+                <w:rFonts w:cstheme="minorHAnsi"/>
+                <w:sz w:val="30"/>
+                <w:szCs w:val="30"/>
+              </w:rPr>
+              <w:t>29 Apr 2023</w:t>
+            </w:r>
+          </w:p>
+        </w:tc>
+      </w:tr>
+      <w:tr>
+        <w:trPr>
+          <w:cantSplit/>
+          <w:trHeight w:val="1099"/>
+        </w:trPr>
+        <w:tc>
+          <w:tcPr>
+            <w:tcW w:w="2122" w:type="dxa"/>
+            <w:vAlign w:val="center"/>
+          </w:tcPr>
+          <w:p>
+            <w:pPr>
+              <w:jc w:val="center"/>
+              <w:rPr>
+                <w:rFonts w:cstheme="minorHAnsi"/>
+                <w:sz w:val="30"/>
+                <w:szCs w:val="30"/>
+              </w:rPr>
+            </w:pPr>
+            <w:r>
+              <w:rPr>
+                <w:rFonts w:cstheme="minorHAnsi"/>
+                <w:sz w:val="30"/>
+                <w:szCs w:val="30"/>
+              </w:rPr>
+              <w:t>Bersama-sama</w:t>
+            </w:r>
+          </w:p>
+        </w:tc>
+        <w:tc>
+          <w:tcPr>
+            <w:tcW w:w="6244" w:type="dxa"/>
+            <w:vAlign w:val="center"/>
+          </w:tcPr>
+          <w:p>
+            <w:pPr>
+              <w:rPr>
+                <w:rFonts w:cstheme="minorHAnsi"/>
+                <w:sz w:val="30"/>
+                <w:szCs w:val="30"/>
+              </w:rPr>
+            </w:pPr>
+            <w:r>
+              <w:rPr>
+                <w:rStyle w:val="ui-provider"/>
+                <w:sz w:val="30"/>
+                <w:szCs w:val="30"/>
+              </w:rPr>
+              <w:t>menyelesaikan Sprint 1 yaitu pada Flow/alur pada page</w:t>
+            </w:r>
+          </w:p>
+        </w:tc>
+        <w:tc>
+          <w:tcPr>
+            <w:tcW w:w="5379" w:type="dxa"/>
+            <w:vAlign w:val="center"/>
+          </w:tcPr>
+          <w:p>
+            <w:pPr>
+              <w:jc w:val="center"/>
+              <w:rPr>
+                <w:rFonts w:cstheme="minorHAnsi"/>
+                <w:sz w:val="30"/>
+                <w:szCs w:val="30"/>
+              </w:rPr>
+            </w:pPr>
+          </w:p>
+        </w:tc>
+        <w:tc>
+          <w:tcPr>
+            <w:tcW w:w="3686" w:type="dxa"/>
+            <w:vAlign w:val="center"/>
+          </w:tcPr>
+          <w:p>
+            <w:pPr>
+              <w:jc w:val="center"/>
+              <w:rPr>
+                <w:rFonts w:cstheme="minorHAnsi"/>
+                <w:sz w:val="30"/>
+                <w:szCs w:val="30"/>
+              </w:rPr>
+            </w:pPr>
+            <w:r>
+              <w:rPr>
+                <w:rFonts w:cstheme="minorHAnsi"/>
+                <w:sz w:val="30"/>
+                <w:szCs w:val="30"/>
+              </w:rPr>
+              <w:t>29 Apr 223</w:t>
+            </w:r>
+          </w:p>
+        </w:tc>
+        <w:tc>
+          <w:tcPr>
+            <w:tcW w:w="3485" w:type="dxa"/>
+            <w:vAlign w:val="center"/>
+          </w:tcPr>
+          <w:p>
+            <w:pPr>
+              <w:jc w:val="center"/>
+              <w:rPr>
+                <w:rFonts w:cstheme="minorHAnsi"/>
+                <w:sz w:val="30"/>
+                <w:szCs w:val="30"/>
+              </w:rPr>
+            </w:pPr>
+            <w:r>
+              <w:rPr>
+                <w:rFonts w:cstheme="minorHAnsi"/>
+                <w:sz w:val="30"/>
+                <w:szCs w:val="30"/>
+              </w:rPr>
+              <w:t>29 Apr 2023</w:t>
+            </w:r>
+          </w:p>
+        </w:tc>
+      </w:tr>
+      <w:tr>
+        <w:trPr>
+          <w:cantSplit/>
+          <w:trHeight w:val="1099"/>
+        </w:trPr>
+        <w:tc>
+          <w:tcPr>
+            <w:tcW w:w="2122" w:type="dxa"/>
+            <w:vAlign w:val="center"/>
+          </w:tcPr>
+          <w:p>
+            <w:pPr>
+              <w:jc w:val="center"/>
+              <w:rPr>
+                <w:rFonts w:cstheme="minorHAnsi"/>
+                <w:sz w:val="30"/>
+                <w:szCs w:val="30"/>
+              </w:rPr>
+            </w:pPr>
+            <w:r>
+              <w:rPr>
+                <w:rFonts w:cstheme="minorHAnsi"/>
+                <w:sz w:val="30"/>
+                <w:szCs w:val="30"/>
+              </w:rPr>
+              <w:t>Jimmy</w:t>
+            </w:r>
+          </w:p>
+        </w:tc>
+        <w:tc>
+          <w:tcPr>
+            <w:tcW w:w="6244" w:type="dxa"/>
+            <w:vAlign w:val="center"/>
+          </w:tcPr>
+          <w:p>
+            <w:pPr>
+              <w:rPr>
+                <w:rFonts w:cstheme="minorHAnsi"/>
+                <w:sz w:val="30"/>
+                <w:szCs w:val="30"/>
+              </w:rPr>
+            </w:pPr>
+            <w:r>
+              <w:rPr>
+                <w:rStyle w:val="ui-provider"/>
+                <w:sz w:val="30"/>
+                <w:szCs w:val="30"/>
+              </w:rPr>
+              <w:t>menambah beberapa gambar dan mengisi home page</w:t>
+            </w:r>
+          </w:p>
+        </w:tc>
+        <w:tc>
+          <w:tcPr>
+            <w:tcW w:w="5379" w:type="dxa"/>
+            <w:vAlign w:val="center"/>
+          </w:tcPr>
+          <w:p>
+            <w:pPr>
+              <w:jc w:val="center"/>
+              <w:rPr>
+                <w:rFonts w:cstheme="minorHAnsi"/>
+                <w:sz w:val="30"/>
+                <w:szCs w:val="30"/>
+              </w:rPr>
+            </w:pPr>
+          </w:p>
+        </w:tc>
+        <w:tc>
+          <w:tcPr>
+            <w:tcW w:w="3686" w:type="dxa"/>
+            <w:vAlign w:val="center"/>
+          </w:tcPr>
+          <w:p>
+            <w:pPr>
+              <w:jc w:val="center"/>
+              <w:rPr>
+                <w:rFonts w:cstheme="minorHAnsi"/>
+                <w:sz w:val="30"/>
+                <w:szCs w:val="30"/>
+              </w:rPr>
+            </w:pPr>
+            <w:r>
+              <w:rPr>
+                <w:rFonts w:cstheme="minorHAnsi"/>
+                <w:sz w:val="30"/>
+                <w:szCs w:val="30"/>
+              </w:rPr>
+              <w:t>30 Apr 2023</w:t>
+            </w:r>
+          </w:p>
+        </w:tc>
+        <w:tc>
+          <w:tcPr>
+            <w:tcW w:w="3485" w:type="dxa"/>
+            <w:vAlign w:val="center"/>
+          </w:tcPr>
+          <w:p>
+            <w:pPr>
+              <w:jc w:val="center"/>
+              <w:rPr>
+                <w:rFonts w:cstheme="minorHAnsi"/>
+                <w:sz w:val="30"/>
+                <w:szCs w:val="30"/>
+              </w:rPr>
+            </w:pPr>
+            <w:r>
+              <w:rPr>
+                <w:rFonts w:cstheme="minorHAnsi"/>
+                <w:sz w:val="30"/>
+                <w:szCs w:val="30"/>
+              </w:rPr>
+              <w:t>30 Apr 2023</w:t>
+            </w:r>
+          </w:p>
+        </w:tc>
+      </w:tr>
+      <w:tr>
+        <w:trPr>
+          <w:cantSplit/>
+          <w:trHeight w:val="1099"/>
+        </w:trPr>
+        <w:tc>
+          <w:tcPr>
+            <w:tcW w:w="2122" w:type="dxa"/>
+            <w:vAlign w:val="center"/>
+          </w:tcPr>
+          <w:p>
+            <w:pPr>
+              <w:jc w:val="center"/>
+              <w:rPr>
+                <w:rFonts w:cstheme="minorHAnsi"/>
+                <w:sz w:val="30"/>
+                <w:szCs w:val="30"/>
+              </w:rPr>
+            </w:pPr>
+            <w:r>
+              <w:rPr>
+                <w:rFonts w:cstheme="minorHAnsi"/>
+                <w:sz w:val="30"/>
+                <w:szCs w:val="30"/>
+              </w:rPr>
+              <w:t>Kenny</w:t>
+            </w:r>
+          </w:p>
+        </w:tc>
+        <w:tc>
+          <w:tcPr>
+            <w:tcW w:w="6244" w:type="dxa"/>
+            <w:vAlign w:val="center"/>
+          </w:tcPr>
+          <w:p>
+            <w:pPr>
+              <w:rPr>
+                <w:rFonts w:cstheme="minorHAnsi"/>
+                <w:sz w:val="30"/>
+                <w:szCs w:val="30"/>
+              </w:rPr>
+            </w:pPr>
+            <w:r>
+              <w:rPr>
+                <w:rStyle w:val="ui-provider"/>
+                <w:sz w:val="30"/>
+                <w:szCs w:val="30"/>
+              </w:rPr>
+              <w:t>menambahkan fitur melacak status pesanan</w:t>
+            </w:r>
+          </w:p>
+        </w:tc>
+        <w:tc>
+          <w:tcPr>
+            <w:tcW w:w="5379" w:type="dxa"/>
+            <w:vAlign w:val="center"/>
+          </w:tcPr>
+          <w:p>
+            <w:pPr>
+              <w:jc w:val="center"/>
+              <w:rPr>
+                <w:rFonts w:cstheme="minorHAnsi"/>
+                <w:sz w:val="30"/>
+                <w:szCs w:val="30"/>
+              </w:rPr>
+            </w:pPr>
+          </w:p>
+        </w:tc>
+        <w:tc>
+          <w:tcPr>
+            <w:tcW w:w="3686" w:type="dxa"/>
+            <w:vAlign w:val="center"/>
+          </w:tcPr>
+          <w:p>
+            <w:pPr>
+              <w:jc w:val="center"/>
+              <w:rPr>
+                <w:rFonts w:cstheme="minorHAnsi"/>
+                <w:sz w:val="30"/>
+                <w:szCs w:val="30"/>
+              </w:rPr>
+            </w:pPr>
+            <w:r>
+              <w:rPr>
+                <w:rFonts w:cstheme="minorHAnsi"/>
+                <w:sz w:val="30"/>
+                <w:szCs w:val="30"/>
+              </w:rPr>
+              <w:t>30 Apr 2023</w:t>
+            </w:r>
+          </w:p>
+        </w:tc>
+        <w:tc>
+          <w:tcPr>
+            <w:tcW w:w="3485" w:type="dxa"/>
+            <w:vAlign w:val="center"/>
+          </w:tcPr>
+          <w:p>
+            <w:pPr>
+              <w:jc w:val="center"/>
+              <w:rPr>
+                <w:rFonts w:cstheme="minorHAnsi"/>
+                <w:sz w:val="30"/>
+                <w:szCs w:val="30"/>
+              </w:rPr>
+            </w:pPr>
+            <w:r>
+              <w:rPr>
+                <w:rFonts w:cstheme="minorHAnsi"/>
+                <w:sz w:val="30"/>
+                <w:szCs w:val="30"/>
+              </w:rPr>
+              <w:t>30 Apr 2023</w:t>
+            </w:r>
+          </w:p>
+        </w:tc>
+      </w:tr>
+      <w:tr>
+        <w:trPr>
+          <w:cantSplit/>
+          <w:trHeight w:val="1099"/>
+        </w:trPr>
+        <w:tc>
+          <w:tcPr>
+            <w:tcW w:w="2122" w:type="dxa"/>
+            <w:vAlign w:val="center"/>
+          </w:tcPr>
+          <w:p>
+            <w:pPr>
+              <w:jc w:val="center"/>
+              <w:rPr>
+                <w:rFonts w:cstheme="minorHAnsi"/>
+                <w:sz w:val="30"/>
+                <w:szCs w:val="30"/>
+              </w:rPr>
+            </w:pPr>
+            <w:r>
+              <w:rPr>
+                <w:rFonts w:cstheme="minorHAnsi"/>
+                <w:sz w:val="30"/>
+                <w:szCs w:val="30"/>
+              </w:rPr>
+              <w:t>Jimmy</w:t>
+            </w:r>
+          </w:p>
+        </w:tc>
+        <w:tc>
+          <w:tcPr>
+            <w:tcW w:w="6244" w:type="dxa"/>
+            <w:vAlign w:val="center"/>
+          </w:tcPr>
+          <w:p>
+            <w:pPr>
+              <w:rPr>
+                <w:rFonts w:cstheme="minorHAnsi"/>
+                <w:sz w:val="30"/>
+                <w:szCs w:val="30"/>
+              </w:rPr>
+            </w:pPr>
+            <w:r>
+              <w:rPr>
+                <w:rStyle w:val="ui-provider"/>
+                <w:sz w:val="30"/>
+                <w:szCs w:val="30"/>
+              </w:rPr>
+              <w:t>menambah page history bagian sebelum login</w:t>
+            </w:r>
+          </w:p>
+        </w:tc>
+        <w:tc>
+          <w:tcPr>
+            <w:tcW w:w="5379" w:type="dxa"/>
+            <w:vAlign w:val="center"/>
+          </w:tcPr>
+          <w:p>
+            <w:pPr>
+              <w:jc w:val="center"/>
+              <w:rPr>
+                <w:rFonts w:cstheme="minorHAnsi"/>
+                <w:sz w:val="30"/>
+                <w:szCs w:val="30"/>
+              </w:rPr>
+            </w:pPr>
+          </w:p>
+        </w:tc>
+        <w:tc>
+          <w:tcPr>
+            <w:tcW w:w="3686" w:type="dxa"/>
+            <w:vAlign w:val="center"/>
+          </w:tcPr>
+          <w:p>
+            <w:pPr>
+              <w:jc w:val="center"/>
+              <w:rPr>
+                <w:rFonts w:cstheme="minorHAnsi"/>
+                <w:sz w:val="30"/>
+                <w:szCs w:val="30"/>
+              </w:rPr>
+            </w:pPr>
+            <w:r>
+              <w:rPr>
+                <w:rFonts w:cstheme="minorHAnsi"/>
+                <w:sz w:val="30"/>
+                <w:szCs w:val="30"/>
+              </w:rPr>
+              <w:t>01 Mei 2023</w:t>
+            </w:r>
+          </w:p>
+        </w:tc>
+        <w:tc>
+          <w:tcPr>
+            <w:tcW w:w="3485" w:type="dxa"/>
+            <w:vAlign w:val="center"/>
+          </w:tcPr>
+          <w:p>
+            <w:pPr>
+              <w:jc w:val="center"/>
+              <w:rPr>
+                <w:rFonts w:cstheme="minorHAnsi"/>
+                <w:sz w:val="30"/>
+                <w:szCs w:val="30"/>
+              </w:rPr>
+            </w:pPr>
+            <w:r>
+              <w:rPr>
+                <w:rFonts w:cstheme="minorHAnsi"/>
+                <w:sz w:val="30"/>
+                <w:szCs w:val="30"/>
+              </w:rPr>
+              <w:t>01 Mei 2023</w:t>
+            </w:r>
+          </w:p>
+        </w:tc>
+      </w:tr>
+      <w:tr>
+        <w:trPr>
+          <w:cantSplit/>
+          <w:trHeight w:val="1099"/>
+        </w:trPr>
+        <w:tc>
+          <w:tcPr>
+            <w:tcW w:w="2122" w:type="dxa"/>
+            <w:vAlign w:val="center"/>
+          </w:tcPr>
+          <w:p>
+            <w:pPr>
+              <w:jc w:val="center"/>
+              <w:rPr>
+                <w:rFonts w:cstheme="minorHAnsi"/>
+                <w:sz w:val="30"/>
+                <w:szCs w:val="30"/>
+              </w:rPr>
+            </w:pPr>
+            <w:r>
+              <w:rPr>
+                <w:rFonts w:cstheme="minorHAnsi"/>
+                <w:sz w:val="30"/>
+                <w:szCs w:val="30"/>
+              </w:rPr>
+              <w:t>Erwin</w:t>
+            </w:r>
+          </w:p>
+        </w:tc>
+        <w:tc>
+          <w:tcPr>
+            <w:tcW w:w="6244" w:type="dxa"/>
+            <w:vAlign w:val="center"/>
+          </w:tcPr>
+          <w:p>
+            <w:pPr>
+              <w:rPr>
+                <w:rFonts w:cstheme="minorHAnsi"/>
+                <w:sz w:val="30"/>
+                <w:szCs w:val="30"/>
+              </w:rPr>
+            </w:pPr>
+            <w:r>
+              <w:rPr>
+                <w:rStyle w:val="ui-provider"/>
+                <w:sz w:val="30"/>
+                <w:szCs w:val="30"/>
+              </w:rPr>
+              <w:t>menambah page Promo yang dapat di sort berdasarkan jarak dan rating</w:t>
+            </w:r>
+          </w:p>
+        </w:tc>
+        <w:tc>
+          <w:tcPr>
+            <w:tcW w:w="5379" w:type="dxa"/>
+            <w:vAlign w:val="center"/>
+          </w:tcPr>
+          <w:p>
+            <w:pPr>
+              <w:jc w:val="center"/>
+              <w:rPr>
+                <w:rFonts w:cstheme="minorHAnsi"/>
+                <w:sz w:val="30"/>
+                <w:szCs w:val="30"/>
+              </w:rPr>
+            </w:pPr>
+          </w:p>
+        </w:tc>
+        <w:tc>
+          <w:tcPr>
+            <w:tcW w:w="3686" w:type="dxa"/>
+            <w:vAlign w:val="center"/>
+          </w:tcPr>
+          <w:p>
+            <w:pPr>
+              <w:jc w:val="center"/>
+              <w:rPr>
+                <w:rFonts w:cstheme="minorHAnsi"/>
+                <w:sz w:val="30"/>
+                <w:szCs w:val="30"/>
+              </w:rPr>
+            </w:pPr>
+            <w:r>
+              <w:rPr>
+                <w:rFonts w:cstheme="minorHAnsi"/>
+                <w:sz w:val="30"/>
+                <w:szCs w:val="30"/>
+              </w:rPr>
+              <w:t>02 Mei 2023</w:t>
+            </w:r>
+          </w:p>
+        </w:tc>
+        <w:tc>
+          <w:tcPr>
+            <w:tcW w:w="3485" w:type="dxa"/>
+            <w:vAlign w:val="center"/>
+          </w:tcPr>
+          <w:p>
+            <w:pPr>
+              <w:jc w:val="center"/>
+              <w:rPr>
+                <w:rFonts w:cstheme="minorHAnsi"/>
+                <w:sz w:val="30"/>
+                <w:szCs w:val="30"/>
+              </w:rPr>
+            </w:pPr>
+            <w:r>
+              <w:rPr>
+                <w:rFonts w:cstheme="minorHAnsi"/>
+                <w:sz w:val="30"/>
+                <w:szCs w:val="30"/>
+              </w:rPr>
+              <w:t>02 Mei 2023</w:t>
+            </w:r>
+          </w:p>
+        </w:tc>
+      </w:tr>
+      <w:tr>
+        <w:trPr>
+          <w:cantSplit/>
+          <w:trHeight w:val="1099"/>
+        </w:trPr>
+        <w:tc>
+          <w:tcPr>
+            <w:tcW w:w="2122" w:type="dxa"/>
+            <w:vAlign w:val="center"/>
+          </w:tcPr>
+          <w:p>
+            <w:pPr>
+              <w:jc w:val="center"/>
+              <w:rPr>
+                <w:rFonts w:cstheme="minorHAnsi"/>
+                <w:sz w:val="30"/>
+                <w:szCs w:val="30"/>
+              </w:rPr>
+            </w:pPr>
+            <w:r>
+              <w:rPr>
+                <w:rFonts w:cstheme="minorHAnsi"/>
+                <w:sz w:val="30"/>
+                <w:szCs w:val="30"/>
+              </w:rPr>
+              <w:lastRenderedPageBreak/>
+              <w:t>Kenny</w:t>
+            </w:r>
+          </w:p>
+        </w:tc>
+        <w:tc>
+          <w:tcPr>
+            <w:tcW w:w="6244" w:type="dxa"/>
+            <w:vAlign w:val="center"/>
+          </w:tcPr>
+          <w:p>
+            <w:pPr>
+              <w:rPr>
+                <w:rFonts w:cstheme="minorHAnsi"/>
+                <w:sz w:val="30"/>
+                <w:szCs w:val="30"/>
+              </w:rPr>
+            </w:pPr>
+            <w:r>
+              <w:rPr>
+                <w:rFonts w:cstheme="minorHAnsi"/>
+                <w:sz w:val="30"/>
+                <w:szCs w:val="30"/>
+              </w:rPr>
+              <w:t>menambah fitur pengaturan notifikasi</w:t>
+            </w:r>
+          </w:p>
+        </w:tc>
+        <w:tc>
+          <w:tcPr>
+            <w:tcW w:w="5379" w:type="dxa"/>
+            <w:vAlign w:val="center"/>
+          </w:tcPr>
+          <w:p>
+            <w:pPr>
+              <w:jc w:val="center"/>
+              <w:rPr>
+                <w:rFonts w:cstheme="minorHAnsi"/>
+                <w:sz w:val="30"/>
+                <w:szCs w:val="30"/>
+              </w:rPr>
+            </w:pPr>
+          </w:p>
+        </w:tc>
+        <w:tc>
+          <w:tcPr>
+            <w:tcW w:w="3686" w:type="dxa"/>
+            <w:vAlign w:val="center"/>
+          </w:tcPr>
+          <w:p>
+            <w:pPr>
+              <w:jc w:val="center"/>
+              <w:rPr>
+                <w:rFonts w:cstheme="minorHAnsi"/>
+                <w:sz w:val="30"/>
+                <w:szCs w:val="30"/>
+              </w:rPr>
+            </w:pPr>
+            <w:r>
+              <w:rPr>
+                <w:rFonts w:cstheme="minorHAnsi"/>
+                <w:sz w:val="30"/>
+                <w:szCs w:val="30"/>
+              </w:rPr>
+              <w:t>03 Mei 2023</w:t>
+            </w:r>
+          </w:p>
+        </w:tc>
+        <w:tc>
+          <w:tcPr>
+            <w:tcW w:w="3485" w:type="dxa"/>
+            <w:vAlign w:val="center"/>
+          </w:tcPr>
+          <w:p>
+            <w:pPr>
+              <w:jc w:val="center"/>
+              <w:rPr>
+                <w:rFonts w:cstheme="minorHAnsi"/>
+                <w:sz w:val="30"/>
+                <w:szCs w:val="30"/>
+              </w:rPr>
+            </w:pPr>
+            <w:r>
+              <w:rPr>
+                <w:rFonts w:cstheme="minorHAnsi"/>
+                <w:sz w:val="30"/>
+                <w:szCs w:val="30"/>
+              </w:rPr>
+              <w:t>03 Mei 2023</w:t>
+            </w:r>
+          </w:p>
+        </w:tc>
+      </w:tr>
+      <w:tr>
+        <w:trPr>
+          <w:cantSplit/>
+          <w:trHeight w:val="1099"/>
+        </w:trPr>
+        <w:tc>
+          <w:tcPr>
+            <w:tcW w:w="2122" w:type="dxa"/>
+            <w:vAlign w:val="center"/>
+          </w:tcPr>
+          <w:p>
+            <w:pPr>
+              <w:jc w:val="center"/>
+              <w:rPr>
+                <w:rFonts w:cstheme="minorHAnsi"/>
+                <w:sz w:val="30"/>
+                <w:szCs w:val="30"/>
+              </w:rPr>
+            </w:pPr>
+            <w:r>
+              <w:rPr>
+                <w:rFonts w:cstheme="minorHAnsi"/>
+                <w:sz w:val="30"/>
+                <w:szCs w:val="30"/>
+              </w:rPr>
+              <w:t>Jimmy</w:t>
+            </w:r>
+          </w:p>
+        </w:tc>
+        <w:tc>
+          <w:tcPr>
+            <w:tcW w:w="6244" w:type="dxa"/>
+            <w:vAlign w:val="center"/>
+          </w:tcPr>
+          <w:p>
+            <w:pPr>
+              <w:rPr>
+                <w:rFonts w:cstheme="minorHAnsi"/>
+                <w:sz w:val="30"/>
+                <w:szCs w:val="30"/>
+              </w:rPr>
+            </w:pPr>
+            <w:r>
+              <w:rPr>
+                <w:rFonts w:cstheme="minorHAnsi"/>
+                <w:sz w:val="30"/>
+                <w:szCs w:val="30"/>
+              </w:rPr>
+              <w:t>mengatur prototype dan menambah page baru</w:t>
+            </w:r>
+          </w:p>
+        </w:tc>
+        <w:tc>
+          <w:tcPr>
+            <w:tcW w:w="5379" w:type="dxa"/>
+            <w:vAlign w:val="center"/>
+          </w:tcPr>
+          <w:p>
+            <w:pPr>
+              <w:jc w:val="center"/>
+              <w:rPr>
+                <w:rFonts w:cstheme="minorHAnsi"/>
+                <w:sz w:val="30"/>
+                <w:szCs w:val="30"/>
+              </w:rPr>
+            </w:pPr>
+          </w:p>
+        </w:tc>
+        <w:tc>
+          <w:tcPr>
+            <w:tcW w:w="3686" w:type="dxa"/>
+            <w:vAlign w:val="center"/>
+          </w:tcPr>
+          <w:p>
+            <w:pPr>
+              <w:jc w:val="center"/>
+              <w:rPr>
+                <w:rFonts w:cstheme="minorHAnsi"/>
+                <w:sz w:val="30"/>
+                <w:szCs w:val="30"/>
+              </w:rPr>
+            </w:pPr>
+            <w:r>
+              <w:rPr>
+                <w:rFonts w:cstheme="minorHAnsi"/>
+                <w:sz w:val="30"/>
+                <w:szCs w:val="30"/>
+              </w:rPr>
+              <w:t>06 Mei 2023</w:t>
+            </w:r>
+          </w:p>
+        </w:tc>
+        <w:tc>
+          <w:tcPr>
+            <w:tcW w:w="3485" w:type="dxa"/>
+            <w:vAlign w:val="center"/>
+          </w:tcPr>
+          <w:p>
+            <w:pPr>
+              <w:jc w:val="center"/>
+              <w:rPr>
+                <w:rFonts w:cstheme="minorHAnsi"/>
+                <w:sz w:val="30"/>
+                <w:szCs w:val="30"/>
+              </w:rPr>
+            </w:pPr>
+            <w:r>
+              <w:rPr>
+                <w:rFonts w:cstheme="minorHAnsi"/>
+                <w:sz w:val="30"/>
+                <w:szCs w:val="30"/>
+              </w:rPr>
+              <w:t>06 Mei 2023</w:t>
+            </w:r>
+          </w:p>
+        </w:tc>
+      </w:tr>
+      <w:tr>
+        <w:trPr>
+          <w:cantSplit/>
+          <w:trHeight w:val="1099"/>
+        </w:trPr>
+        <w:tc>
+          <w:tcPr>
+            <w:tcW w:w="2122" w:type="dxa"/>
+            <w:vAlign w:val="center"/>
+          </w:tcPr>
+          <w:p>
+            <w:pPr>
+              <w:jc w:val="center"/>
+              <w:rPr>
+                <w:rFonts w:cstheme="minorHAnsi"/>
+                <w:sz w:val="30"/>
+                <w:szCs w:val="30"/>
+              </w:rPr>
+            </w:pPr>
+            <w:r>
+              <w:rPr>
+                <w:rFonts w:cstheme="minorHAnsi"/>
+                <w:sz w:val="30"/>
+                <w:szCs w:val="30"/>
+              </w:rPr>
+              <w:t>Erwin</w:t>
+            </w:r>
+          </w:p>
+        </w:tc>
+        <w:tc>
+          <w:tcPr>
+            <w:tcW w:w="6244" w:type="dxa"/>
+            <w:vAlign w:val="center"/>
+          </w:tcPr>
+          <w:p>
+            <w:pPr>
+              <w:rPr>
+                <w:rFonts w:cstheme="minorHAnsi"/>
+                <w:sz w:val="30"/>
+                <w:szCs w:val="30"/>
+              </w:rPr>
+            </w:pPr>
+            <w:r>
+              <w:rPr>
+                <w:rFonts w:cstheme="minorHAnsi"/>
+                <w:sz w:val="30"/>
+                <w:szCs w:val="30"/>
+              </w:rPr>
+              <w:t>menambahkan page other apps dan mengatur flow prototype</w:t>
+            </w:r>
+          </w:p>
+        </w:tc>
+        <w:tc>
+          <w:tcPr>
+            <w:tcW w:w="5379" w:type="dxa"/>
+            <w:vAlign w:val="center"/>
+          </w:tcPr>
+          <w:p>
+            <w:pPr>
+              <w:jc w:val="center"/>
+              <w:rPr>
+                <w:rFonts w:cstheme="minorHAnsi"/>
+                <w:sz w:val="30"/>
+                <w:szCs w:val="30"/>
+              </w:rPr>
+            </w:pPr>
+          </w:p>
+        </w:tc>
+        <w:tc>
+          <w:tcPr>
+            <w:tcW w:w="3686" w:type="dxa"/>
+            <w:vAlign w:val="center"/>
+          </w:tcPr>
+          <w:p>
+            <w:pPr>
+              <w:jc w:val="center"/>
+              <w:rPr>
+                <w:rFonts w:cstheme="minorHAnsi"/>
+                <w:sz w:val="30"/>
+                <w:szCs w:val="30"/>
+              </w:rPr>
+            </w:pPr>
+            <w:r>
+              <w:rPr>
+                <w:rFonts w:cstheme="minorHAnsi"/>
+                <w:sz w:val="30"/>
+                <w:szCs w:val="30"/>
+              </w:rPr>
+              <w:t>07 Mei 2023</w:t>
+            </w:r>
+          </w:p>
+        </w:tc>
+        <w:tc>
+          <w:tcPr>
+            <w:tcW w:w="3485" w:type="dxa"/>
+            <w:vAlign w:val="center"/>
+          </w:tcPr>
+          <w:p>
+            <w:pPr>
+              <w:jc w:val="center"/>
+              <w:rPr>
+                <w:rFonts w:cstheme="minorHAnsi"/>
+                <w:sz w:val="30"/>
+                <w:szCs w:val="30"/>
+              </w:rPr>
+            </w:pPr>
+            <w:r>
+              <w:rPr>
+                <w:rFonts w:cstheme="minorHAnsi"/>
+                <w:sz w:val="30"/>
+                <w:szCs w:val="30"/>
+              </w:rPr>
+              <w:t>07 Mei 2023</w:t>
+            </w:r>
+          </w:p>
+        </w:tc>
+      </w:tr>
+    </w:tbl>
+    <w:p/>
     <w:sectPr>
       <w:pgSz w:w="23811" w:h="16838" w:orient="landscape" w:code="8"/>
       <w:pgMar w:top="1440" w:right="1440" w:bottom="1440" w:left="1440" w:header="708" w:footer="708" w:gutter="0"/>
@@ -16060,6 +17989,30 @@
     <w:semiHidden/>
     <w:unhideWhenUsed/>
   </w:style>
+  <w:style w:type="table" w:styleId="TableGrid">
+    <w:name w:val="Table Grid"/>
+    <w:basedOn w:val="TableNormal"/>
+    <w:uiPriority w:val="39"/>
+    <w:rsid w:val="00120105"/>
+    <w:pPr>
+      <w:spacing w:after="0" w:line="240" w:lineRule="auto"/>
+    </w:pPr>
+    <w:tblPr>
+      <w:tblBorders>
+        <w:top w:val="single" w:sz="4" w:space="0" w:color="auto"/>
+        <w:left w:val="single" w:sz="4" w:space="0" w:color="auto"/>
+        <w:bottom w:val="single" w:sz="4" w:space="0" w:color="auto"/>
+        <w:right w:val="single" w:sz="4" w:space="0" w:color="auto"/>
+        <w:insideH w:val="single" w:sz="4" w:space="0" w:color="auto"/>
+        <w:insideV w:val="single" w:sz="4" w:space="0" w:color="auto"/>
+      </w:tblBorders>
+    </w:tblPr>
+  </w:style>
+  <w:style w:type="character" w:customStyle="1" w:styleId="ui-provider">
+    <w:name w:val="ui-provider"/>
+    <w:basedOn w:val="DefaultParagraphFont"/>
+    <w:rsid w:val="00120105"/>
+  </w:style>
 </w:styles>
 </file>
 

</xml_diff>